<commit_message>
Updating for new walkthrough with Nessus for Education.
</commit_message>
<xml_diff>
--- a/projects/project03-help.docx
+++ b/projects/project03-help.docx
@@ -1071,7 +1071,22 @@
       </w:r>
       <w:proofErr w:type="spellEnd"/>
       <w:r>
-        <w:t xml:space="preserve">”.  Instead, you need to find the community edition of </w:t>
+        <w:t xml:space="preserve">”.  Instead, you need to find the </w:t>
+      </w:r>
+      <w:r>
+        <w:rPr>
+          <w:strike/>
+        </w:rPr>
+        <w:t>community edition</w:t>
+      </w:r>
+      <w:r>
+        <w:t xml:space="preserve"> </w:t>
+      </w:r>
+      <w:r>
+        <w:t xml:space="preserve">education version </w:t>
+      </w:r>
+      <w:r>
+        <w:t xml:space="preserve">of </w:t>
       </w:r>
       <w:proofErr w:type="spellStart"/>
       <w:r>
@@ -1083,11 +1098,29 @@
       </w:r>
       <w:proofErr w:type="spellStart"/>
       <w:r>
+        <w:rPr>
+          <w:strike/>
+        </w:rPr>
         <w:t>dpkg</w:t>
       </w:r>
       <w:proofErr w:type="spellEnd"/>
       <w:r>
-        <w:t xml:space="preserve"> system, and set it up.  To help you through this, I’ve created a video.</w:t>
+        <w:rPr>
+          <w:strike/>
+        </w:rPr>
+        <w:t xml:space="preserve"> </w:t>
+      </w:r>
+      <w:r>
+        <w:t xml:space="preserve"> apt </w:t>
+      </w:r>
+      <w:r>
+        <w:t>system, and set it up.  To help you through this, I’ve created a video</w:t>
+      </w:r>
+      <w:r>
+        <w:t xml:space="preserve"> (2/25/2026)</w:t>
+      </w:r>
+      <w:r>
+        <w:t>.</w:t>
       </w:r>
     </w:p>
     <w:p>
@@ -1096,7 +1129,7 @@
           <w:rPr>
             <w:rStyle w:val="Hyperlink"/>
           </w:rPr>
-          <w:t>https://uni.hosted.panopto.com/Panopto/Pages/Viewer.aspx?id=b5d68c03-58d0-495d-80d3-b11f00ff24a7</w:t>
+          <w:t>Installing Nessus for Education on Kali</w:t>
         </w:r>
       </w:hyperlink>
     </w:p>
@@ -1153,15 +1186,7 @@
     </w:p>
     <w:p>
       <w:r>
-        <w:t xml:space="preserve">Each group belongs to a specific subnet on vSphere.  </w:t>
-      </w:r>
-      <w:proofErr w:type="gramStart"/>
-      <w:r>
-        <w:t>In particular, you</w:t>
-      </w:r>
-      <w:proofErr w:type="gramEnd"/>
-      <w:r>
-        <w:t xml:space="preserve"> belong to subnet 10.161.&lt;</w:t>
+        <w:t>Each group belongs to a specific subnet on vSphere.  In particular, you belong to subnet 10.161.&lt;</w:t>
       </w:r>
       <w:proofErr w:type="spellStart"/>
       <w:r>
@@ -1394,23 +1419,7 @@
     </w:p>
     <w:p>
       <w:r>
-        <w:t xml:space="preserve">The documentation may have </w:t>
-      </w:r>
-      <w:proofErr w:type="gramStart"/>
-      <w:r>
-        <w:t>you</w:t>
-      </w:r>
-      <w:proofErr w:type="gramEnd"/>
-      <w:r>
-        <w:t xml:space="preserve"> </w:t>
-      </w:r>
-      <w:proofErr w:type="gramStart"/>
-      <w:r>
-        <w:t>cd</w:t>
-      </w:r>
-      <w:proofErr w:type="gramEnd"/>
-      <w:r>
-        <w:t xml:space="preserve"> into directories that are no longer necessary.  For example, the following highlighted directory for </w:t>
+        <w:t xml:space="preserve">The documentation may have you cd into directories that are no longer necessary.  For example, the following highlighted directory for </w:t>
       </w:r>
       <w:proofErr w:type="spellStart"/>
       <w:r>
@@ -1548,15 +1557,7 @@
     </w:p>
     <w:p>
       <w:r>
-        <w:t xml:space="preserve">To use the locate command, you </w:t>
-      </w:r>
-      <w:proofErr w:type="gramStart"/>
-      <w:r>
-        <w:t>have to</w:t>
-      </w:r>
-      <w:proofErr w:type="gramEnd"/>
-      <w:r>
-        <w:t xml:space="preserve"> run this command only one time:</w:t>
+        <w:t>To use the locate command, you have to run this command only one time:</w:t>
       </w:r>
     </w:p>
     <w:p>
@@ -1979,13 +1980,8 @@
       <w:r>
         <w:t xml:space="preserve">, </w:t>
       </w:r>
-      <w:proofErr w:type="gramStart"/>
-      <w:r>
-        <w:t>take a look</w:t>
-      </w:r>
-      <w:proofErr w:type="gramEnd"/>
-      <w:r>
-        <w:t xml:space="preserve"> at the note I’ve inserted into the pdf.  You can then </w:t>
+      <w:r>
+        <w:t xml:space="preserve">take a look at the note I’ve inserted into the pdf.  You can then </w:t>
       </w:r>
       <w:r>
         <w:t>just install putty the normal “ubuntu” way with apt, like this:</w:t>
@@ -2295,48 +2291,34 @@
           <w:rFonts w:cs="Courier New"/>
         </w:rPr>
         <w:lastRenderedPageBreak/>
-        <w:t xml:space="preserve">(Yes, there are websites out there with much larger tables of hash to password translations for you to use.  Those websites change from year to year and are not necessarily looked upon favorably to access from campus or other official professional networks.  I do like how this walkthrough encourages you to make your own rainbow tables without too much effort using a </w:t>
-      </w:r>
-      <w:proofErr w:type="gramStart"/>
+        <w:t xml:space="preserve">(Yes, there are websites out there with much larger tables of hash to password translations for you to use.  Those websites change from year to year and are not necessarily looked upon favorably to access from campus or other official professional networks.  I do like how this walkthrough encourages you to make your own rainbow tables without too much effort using a relatively-simple </w:t>
+      </w:r>
+      <w:proofErr w:type="spellStart"/>
       <w:r>
         <w:rPr>
           <w:rFonts w:cs="Courier New"/>
         </w:rPr>
-        <w:t>relatively-simple</w:t>
-      </w:r>
-      <w:proofErr w:type="gramEnd"/>
+        <w:t>sql</w:t>
+      </w:r>
+      <w:proofErr w:type="spellEnd"/>
       <w:r>
         <w:rPr>
           <w:rFonts w:cs="Courier New"/>
         </w:rPr>
-        <w:t xml:space="preserve"> </w:t>
+        <w:t xml:space="preserve"> database script!  Making them from a password file such as </w:t>
       </w:r>
       <w:proofErr w:type="spellStart"/>
       <w:r>
         <w:rPr>
           <w:rFonts w:cs="Courier New"/>
         </w:rPr>
-        <w:t>sql</w:t>
+        <w:t>rockyou</w:t>
       </w:r>
       <w:proofErr w:type="spellEnd"/>
       <w:r>
         <w:rPr>
           <w:rFonts w:cs="Courier New"/>
         </w:rPr>
-        <w:t xml:space="preserve"> database script!  Making them from a password file such as </w:t>
-      </w:r>
-      <w:proofErr w:type="spellStart"/>
-      <w:r>
-        <w:rPr>
-          <w:rFonts w:cs="Courier New"/>
-        </w:rPr>
-        <w:t>rockyou</w:t>
-      </w:r>
-      <w:proofErr w:type="spellEnd"/>
-      <w:r>
-        <w:rPr>
-          <w:rFonts w:cs="Courier New"/>
-        </w:rPr>
         <w:t xml:space="preserve"> takes a little bit of time, but it also works well.</w:t>
       </w:r>
     </w:p>
@@ -2378,15 +2360,7 @@
       </w:r>
       <w:proofErr w:type="spellEnd"/>
       <w:r>
-        <w:t xml:space="preserve">-server package installs an </w:t>
-      </w:r>
-      <w:proofErr w:type="gramStart"/>
-      <w:r>
-        <w:t>open source</w:t>
-      </w:r>
-      <w:proofErr w:type="gramEnd"/>
-      <w:r>
-        <w:t xml:space="preserve"> branch of </w:t>
+        <w:t xml:space="preserve">-server package installs an open source branch of </w:t>
       </w:r>
       <w:proofErr w:type="spellStart"/>
       <w:r>
@@ -2431,15 +2405,7 @@
         <w:t xml:space="preserve"> to use a modern application to do something similar.</w:t>
       </w:r>
       <w:r>
-        <w:t xml:space="preserve">  If you have questions </w:t>
-      </w:r>
-      <w:proofErr w:type="gramStart"/>
-      <w:r>
-        <w:t>of</w:t>
-      </w:r>
-      <w:proofErr w:type="gramEnd"/>
-      <w:r>
-        <w:t xml:space="preserve"> which modern application to substitute, please ask.  In many cases, you can use zap or burp.</w:t>
+        <w:t xml:space="preserve">  If you have questions of which modern application to substitute, please ask.  In many cases, you can use zap or burp.</w:t>
       </w:r>
     </w:p>
     <w:p>

</xml_diff>